<commit_message>
update from Tues lecture
</commit_message>
<xml_diff>
--- a/Exercises/R_Exercises2.docx
+++ b/Exercises/R_Exercises2.docx
@@ -283,7 +283,7 @@
         <w:rPr>
           <w:rStyle w:val="NormalTok"/>
         </w:rPr>
-        <w:t xml:space="preserve">## Enter answer for 1 in this chunk</w:t>
+        <w:t xml:space="preserve">## Enter answers for 1 in this chunk</w:t>
       </w:r>
     </w:p>
     <w:p>
@@ -471,6 +471,44 @@
       </w:r>
       <w:r>
         <w:t xml:space="preserve">rows.</w:t>
+      </w:r>
+    </w:p>
+    <w:p>
+      <w:pPr>
+        <w:numPr>
+          <w:numId w:val="1003"/>
+          <w:ilvl w:val="0"/>
+        </w:numPr>
+      </w:pPr>
+      <w:r>
+        <w:t xml:space="preserve">Create a list of 2 vectors (a character vector of a, b, and c and a numeric vector of one to ten) with names</w:t>
+      </w:r>
+      <w:r>
+        <w:t xml:space="preserve"> </w:t>
+      </w:r>
+      <w:r>
+        <w:rPr>
+          <w:rStyle w:val="VerbatimChar"/>
+        </w:rPr>
+        <w:t xml:space="preserve">element1</w:t>
+      </w:r>
+      <w:r>
+        <w:t xml:space="preserve"> </w:t>
+      </w:r>
+      <w:r>
+        <w:t xml:space="preserve">and</w:t>
+      </w:r>
+      <w:r>
+        <w:t xml:space="preserve"> </w:t>
+      </w:r>
+      <w:r>
+        <w:rPr>
+          <w:rStyle w:val="VerbatimChar"/>
+        </w:rPr>
+        <w:t xml:space="preserve">element2</w:t>
+      </w:r>
+      <w:r>
+        <w:t xml:space="preserve">.</w:t>
       </w:r>
     </w:p>
     <w:sectPr/>
@@ -581,7 +619,7 @@
     </w:lvl>
   </w:abstractNum>
   <w:abstractNum w:abstractNumId="990">
-    <w:nsid w:val="648be079"/>
+    <w:nsid w:val="e4c868b7"/>
     <w:multiLevelType w:val="multilevel"/>
     <w:lvl w:ilvl="0">
       <w:numFmt w:val="bullet"/>
@@ -662,7 +700,7 @@
     </w:lvl>
   </w:abstractNum>
   <w:abstractNum w:abstractNumId="99411">
-    <w:nsid w:val="b203046c"/>
+    <w:nsid w:val="80ee4593"/>
     <w:multiLevelType w:val="multilevel"/>
     <w:lvl w:ilvl="0">
       <w:start w:val="1"/>
@@ -750,7 +788,7 @@
     </w:lvl>
   </w:abstractNum>
   <w:abstractNum w:abstractNumId="99721">
-    <w:nsid w:val="66dfda39"/>
+    <w:nsid w:val="b2890650"/>
     <w:multiLevelType w:val="multilevel"/>
     <w:lvl w:ilvl="0">
       <w:start w:val="1"/>
@@ -838,7 +876,7 @@
     </w:lvl>
   </w:abstractNum>
   <w:abstractNum w:abstractNumId="99412">
-    <w:nsid w:val="72956c1d"/>
+    <w:nsid w:val="32555ce9"/>
     <w:multiLevelType w:val="multilevel"/>
     <w:lvl w:ilvl="0">
       <w:start w:val="2"/>

</xml_diff>